<commit_message>
update description for Fall 2023 semester
</commit_message>
<xml_diff>
--- a/SOLAR_ENERGY_PROJECT_2_INSTRUCTIONS.docx
+++ b/SOLAR_ENERGY_PROJECT_2_INSTRUCTIONS.docx
@@ -1,6 +1,6 @@
 
 <file path=word/document.xml><?xml version="1.0" encoding="utf-8"?>
-<w:document xmlns:wpc="http://schemas.microsoft.com/office/word/2010/wordprocessingCanvas" xmlns:cx="http://schemas.microsoft.com/office/drawing/2014/chartex" xmlns:cx1="http://schemas.microsoft.com/office/drawing/2015/9/8/chartex" xmlns:cx2="http://schemas.microsoft.com/office/drawing/2015/10/21/chartex" xmlns:cx3="http://schemas.microsoft.com/office/drawing/2016/5/9/chartex" xmlns:cx4="http://schemas.microsoft.com/office/drawing/2016/5/10/chartex" xmlns:cx5="http://schemas.microsoft.com/office/drawing/2016/5/11/chartex" xmlns:cx6="http://schemas.microsoft.com/office/drawing/2016/5/12/chartex" xmlns:cx7="http://schemas.microsoft.com/office/drawing/2016/5/13/chartex" xmlns:cx8="http://schemas.microsoft.com/office/drawing/2016/5/14/chartex" xmlns:mc="http://schemas.openxmlformats.org/markup-compatibility/2006" xmlns:aink="http://schemas.microsoft.com/office/drawing/2016/ink" xmlns:am3d="http://schemas.microsoft.com/office/drawing/2017/model3d" xmlns:o="urn:schemas-microsoft-com:office:office" xmlns:r="http://schemas.openxmlformats.org/officeDocument/2006/relationships" xmlns:m="http://schemas.openxmlformats.org/officeDocument/2006/math" xmlns:v="urn:schemas-microsoft-com:vml" xmlns:wp14="http://schemas.microsoft.com/office/word/2010/wordprocessingDrawing" xmlns:wp="http://schemas.openxmlformats.org/drawingml/2006/wordprocessingDrawing" xmlns:w10="urn:schemas-microsoft-com:office:word" xmlns:w="http://schemas.openxmlformats.org/wordprocessingml/2006/main" xmlns:w14="http://schemas.microsoft.com/office/word/2010/wordml" xmlns:w15="http://schemas.microsoft.com/office/word/2012/wordml" xmlns:w16cex="http://schemas.microsoft.com/office/word/2018/wordml/cex" xmlns:w16cid="http://schemas.microsoft.com/office/word/2016/wordml/cid" xmlns:w16="http://schemas.microsoft.com/office/word/2018/wordml" xmlns:w16sdtdh="http://schemas.microsoft.com/office/word/2020/wordml/sdtdatahash" xmlns:w16se="http://schemas.microsoft.com/office/word/2015/wordml/symex" xmlns:wpg="http://schemas.microsoft.com/office/word/2010/wordprocessingGroup" xmlns:wpi="http://schemas.microsoft.com/office/word/2010/wordprocessingInk" xmlns:wne="http://schemas.microsoft.com/office/word/2006/wordml" xmlns:wps="http://schemas.microsoft.com/office/word/2010/wordprocessingShape" mc:Ignorable="w14 w15 w16se w16cid w16 w16cex w16sdtdh wp14">
+<w:document xmlns:wpc="http://schemas.microsoft.com/office/word/2010/wordprocessingCanvas" xmlns:cx="http://schemas.microsoft.com/office/drawing/2014/chartex" xmlns:cx1="http://schemas.microsoft.com/office/drawing/2015/9/8/chartex" xmlns:cx2="http://schemas.microsoft.com/office/drawing/2015/10/21/chartex" xmlns:cx3="http://schemas.microsoft.com/office/drawing/2016/5/9/chartex" xmlns:cx4="http://schemas.microsoft.com/office/drawing/2016/5/10/chartex" xmlns:cx5="http://schemas.microsoft.com/office/drawing/2016/5/11/chartex" xmlns:cx6="http://schemas.microsoft.com/office/drawing/2016/5/12/chartex" xmlns:cx7="http://schemas.microsoft.com/office/drawing/2016/5/13/chartex" xmlns:cx8="http://schemas.microsoft.com/office/drawing/2016/5/14/chartex" xmlns:mc="http://schemas.openxmlformats.org/markup-compatibility/2006" xmlns:aink="http://schemas.microsoft.com/office/drawing/2016/ink" xmlns:am3d="http://schemas.microsoft.com/office/drawing/2017/model3d" xmlns:o="urn:schemas-microsoft-com:office:office" xmlns:oel="http://schemas.microsoft.com/office/2019/extlst" xmlns:r="http://schemas.openxmlformats.org/officeDocument/2006/relationships" xmlns:m="http://schemas.openxmlformats.org/officeDocument/2006/math" xmlns:v="urn:schemas-microsoft-com:vml" xmlns:wp14="http://schemas.microsoft.com/office/word/2010/wordprocessingDrawing" xmlns:wp="http://schemas.openxmlformats.org/drawingml/2006/wordprocessingDrawing" xmlns:w10="urn:schemas-microsoft-com:office:word" xmlns:w="http://schemas.openxmlformats.org/wordprocessingml/2006/main" xmlns:w14="http://schemas.microsoft.com/office/word/2010/wordml" xmlns:w15="http://schemas.microsoft.com/office/word/2012/wordml" xmlns:w16cex="http://schemas.microsoft.com/office/word/2018/wordml/cex" xmlns:w16cid="http://schemas.microsoft.com/office/word/2016/wordml/cid" xmlns:w16="http://schemas.microsoft.com/office/word/2018/wordml" xmlns:w16sdtdh="http://schemas.microsoft.com/office/word/2020/wordml/sdtdatahash" xmlns:w16se="http://schemas.microsoft.com/office/word/2015/wordml/symex" xmlns:wpg="http://schemas.microsoft.com/office/word/2010/wordprocessingGroup" xmlns:wpi="http://schemas.microsoft.com/office/word/2010/wordprocessingInk" xmlns:wne="http://schemas.microsoft.com/office/word/2006/wordml" xmlns:wps="http://schemas.microsoft.com/office/word/2010/wordprocessingShape" mc:Ignorable="w14 w15 w16se w16cid w16 w16cex w16sdtdh wp14">
   <w:body>
     <w:p>
       <w:pPr>
@@ -71,13 +71,25 @@
         <w:rPr>
           <w:u w:val="single"/>
         </w:rPr>
-        <w:t>November 20</w:t>
+        <w:t xml:space="preserve">November </w:t>
       </w:r>
       <w:r>
         <w:rPr>
           <w:u w:val="single"/>
         </w:rPr>
-        <w:t>, 2022</w:t>
+        <w:t>19</w:t>
+      </w:r>
+      <w:r>
+        <w:rPr>
+          <w:u w:val="single"/>
+        </w:rPr>
+        <w:t>, 202</w:t>
+      </w:r>
+      <w:r>
+        <w:rPr>
+          <w:u w:val="single"/>
+        </w:rPr>
+        <w:t>3</w:t>
       </w:r>
       <w:r>
         <w:t>.</w:t>
@@ -98,10 +110,7 @@
       </w:r>
       <w:proofErr w:type="spellEnd"/>
       <w:r>
-        <w:t xml:space="preserve"> building a</w:t>
-      </w:r>
-      <w:r>
-        <w:t>nd we will compare it with experimentally measured data.</w:t>
+        <w:t xml:space="preserve"> building and we will compare it with experimentally measured data.</w:t>
       </w:r>
     </w:p>
     <w:p>
@@ -213,28 +222,35 @@
       <w:r>
         <w:t xml:space="preserve">Model the hourly global radiation on a horizontal surface </w:t>
       </w:r>
+      <w:proofErr w:type="gramStart"/>
       <w:r>
         <w:rPr>
           <w:i/>
           <w:iCs/>
         </w:rPr>
-        <w:t>G(</w:t>
-      </w:r>
-      <w:proofErr w:type="gramStart"/>
+        <w:t>G</w:t>
+      </w:r>
       <w:r>
         <w:rPr>
           <w:i/>
           <w:iCs/>
         </w:rPr>
-        <w:t>0,t</w:t>
-      </w:r>
-      <w:proofErr w:type="gramEnd"/>
+        <w:t>t</w:t>
+      </w:r>
       <w:r>
         <w:rPr>
           <w:i/>
           <w:iCs/>
         </w:rPr>
-        <w:t>)</w:t>
+        <w:t>(</w:t>
+      </w:r>
+      <w:proofErr w:type="gramEnd"/>
+      <w:r>
+        <w:rPr>
+          <w:i/>
+          <w:iCs/>
+        </w:rPr>
+        <w:t>0)</w:t>
       </w:r>
       <w:r>
         <w:t xml:space="preserve"> in Aarhus during 2018. Assume that the clearness index is </w:t>
@@ -252,13 +268,10 @@
           <w:i/>
           <w:vertAlign w:val="subscript"/>
         </w:rPr>
-        <w:t>t</w:t>
-      </w:r>
-      <w:r>
-        <w:t xml:space="preserve">=0.7 for every hour. Plot </w:t>
-      </w:r>
-      <w:r>
-        <w:t>the global radiation on a horizontal surface for the first week of February and the first week of June 2018.</w:t>
+        <w:t>T</w:t>
+      </w:r>
+      <w:r>
+        <w:t>=0.7 for every hour. Plot the global radiation on a horizontal surface for the first week of February and the first week of June 2018.</w:t>
       </w:r>
     </w:p>
     <w:p>
@@ -274,10 +287,7 @@
       </w:r>
       <w:proofErr w:type="spellEnd"/>
       <w:r>
-        <w:t>, Excel, or use</w:t>
-      </w:r>
-      <w:r>
-        <w:t xml:space="preserve"> some existing code.  </w:t>
+        <w:t xml:space="preserve">, Excel, or use some existing code.  </w:t>
       </w:r>
     </w:p>
     <w:p>
@@ -367,14 +377,37 @@
           <w:rStyle w:val="Fuentedeprrafopredeter"/>
           <w:u w:val="single"/>
         </w:rPr>
-        <w:t>I recommend that you to try to write the</w:t>
-      </w:r>
+        <w:t xml:space="preserve">I recommend that you </w:t>
+      </w:r>
+      <w:proofErr w:type="gramStart"/>
       <w:r>
         <w:rPr>
           <w:rStyle w:val="Fuentedeprrafopredeter"/>
           <w:u w:val="single"/>
         </w:rPr>
-        <w:t xml:space="preserve"> equations by yourself and model the complete year.</w:t>
+        <w:t>to try</w:t>
+      </w:r>
+      <w:proofErr w:type="gramEnd"/>
+      <w:r>
+        <w:rPr>
+          <w:rStyle w:val="Fuentedeprrafopredeter"/>
+          <w:u w:val="single"/>
+        </w:rPr>
+        <w:t xml:space="preserve"> to write the equations by yourself and model the </w:t>
+      </w:r>
+      <w:r>
+        <w:rPr>
+          <w:rStyle w:val="Fuentedeprrafopredeter"/>
+          <w:u w:val="single"/>
+        </w:rPr>
+        <w:t>entire</w:t>
+      </w:r>
+      <w:r>
+        <w:rPr>
+          <w:rStyle w:val="Fuentedeprrafopredeter"/>
+          <w:u w:val="single"/>
+        </w:rPr>
+        <w:t xml:space="preserve"> year.</w:t>
       </w:r>
     </w:p>
     <w:p>
@@ -383,7 +416,18 @@
       </w:pPr>
       <w:r>
         <w:lastRenderedPageBreak/>
-        <w:t xml:space="preserve">Note: Solar position and irradiance equations can be found at the lecture slides, as well as in Appendix A of the paper provided in the section Further Readings of the lecture VII. Solar radiation. </w:t>
+        <w:t xml:space="preserve">Note: Solar position and irradiance equations can be found </w:t>
+      </w:r>
+      <w:proofErr w:type="gramStart"/>
+      <w:r>
+        <w:t>at</w:t>
+      </w:r>
+      <w:proofErr w:type="gramEnd"/>
+      <w:r>
+        <w:t xml:space="preserve"> the lecture slides</w:t>
+      </w:r>
+      <w:r>
+        <w:t>.</w:t>
       </w:r>
     </w:p>
     <w:p>
@@ -400,10 +444,7 @@
         </w:numPr>
       </w:pPr>
       <w:r>
-        <w:t xml:space="preserve">The </w:t>
-      </w:r>
-      <w:r>
-        <w:t xml:space="preserve">weather station at </w:t>
+        <w:t xml:space="preserve">The weather station at </w:t>
       </w:r>
       <w:proofErr w:type="spellStart"/>
       <w:r>
@@ -529,10 +570,7 @@
     </w:p>
     <w:p>
       <w:r>
-        <w:t>The data measured in the weather station can be acc</w:t>
-      </w:r>
-      <w:r>
-        <w:t>ess</w:t>
+        <w:t>The data measured in the weather station can be access</w:t>
       </w:r>
       <w:r>
         <w:t>ed</w:t>
@@ -565,7 +603,13 @@
           <w:rPr>
             <w:rStyle w:val="Hipervnculo"/>
           </w:rPr>
-          <w:t>e i</w:t>
+          <w:t>e</w:t>
+        </w:r>
+        <w:r>
+          <w:rPr>
+            <w:rStyle w:val="Hipervnculo"/>
+          </w:rPr>
+          <w:t xml:space="preserve"> i</w:t>
         </w:r>
         <w:bookmarkStart w:id="10" w:name="_Hlt18354484"/>
         <w:bookmarkStart w:id="11" w:name="_Hlt18354485"/>
@@ -619,10 +663,7 @@
       </w:r>
       <w:proofErr w:type="spellEnd"/>
       <w:r>
-        <w:t xml:space="preserve"> file with the requested data. Download the cloud cover ratio and te</w:t>
-      </w:r>
-      <w:r>
-        <w:t xml:space="preserve">mperature data. </w:t>
+        <w:t xml:space="preserve"> file with the requested data. Download the cloud cover ratio and temperature data. </w:t>
       </w:r>
     </w:p>
     <w:p>
@@ -634,7 +675,13 @@
           <w:rPr>
             <w:rStyle w:val="Hipervnculo"/>
           </w:rPr>
-          <w:t>this</w:t>
+          <w:t>thi</w:t>
+        </w:r>
+        <w:r>
+          <w:rPr>
+            <w:rStyle w:val="Hipervnculo"/>
+          </w:rPr>
+          <w:t>s</w:t>
         </w:r>
         <w:bookmarkStart w:id="16" w:name="_Hlt18354672"/>
         <w:bookmarkEnd w:id="16"/>
@@ -699,7 +746,19 @@
           <w:rPr>
             <w:rStyle w:val="Hipervnculo"/>
           </w:rPr>
-          <w:t>an g</w:t>
+          <w:t>an</w:t>
+        </w:r>
+        <w:r>
+          <w:rPr>
+            <w:rStyle w:val="Hipervnculo"/>
+          </w:rPr>
+          <w:t xml:space="preserve"> </w:t>
+        </w:r>
+        <w:r>
+          <w:rPr>
+            <w:rStyle w:val="Hipervnculo"/>
+          </w:rPr>
+          <w:t>g</w:t>
         </w:r>
         <w:bookmarkStart w:id="25" w:name="_Hlt54678411"/>
         <w:bookmarkStart w:id="26" w:name="_Hlt54678412"/>
@@ -742,7 +801,13 @@
         <w:jc w:val="both"/>
       </w:pPr>
       <w:r>
-        <w:t xml:space="preserve">Let’s assume that diffuse fraction can be calculated as </w:t>
+        <w:t>Let</w:t>
+      </w:r>
+      <w:r>
+        <w:t xml:space="preserve"> u</w:t>
+      </w:r>
+      <w:r>
+        <w:t xml:space="preserve">s assume that diffuse fraction can be calculated as </w:t>
       </w:r>
       <w:r>
         <w:rPr>
@@ -760,10 +825,7 @@
         <w:t>D</w:t>
       </w:r>
       <w:r>
-        <w:t xml:space="preserve"> = Cloud cover/100. Estim</w:t>
-      </w:r>
-      <w:r>
-        <w:t xml:space="preserve">ate the direct and diffuse radiation on the horizontal surface in Aarhus. </w:t>
+        <w:t xml:space="preserve"> = Cloud cover/100. Estimate the direct and diffuse radiation on the horizontal surface in Aarhus. </w:t>
       </w:r>
     </w:p>
     <w:p>
@@ -804,19 +866,13 @@
         <w:jc w:val="both"/>
       </w:pPr>
       <w:r>
-        <w:t>Model the direct, diffuse</w:t>
-      </w:r>
-      <w:r>
-        <w:t xml:space="preserve">, and albedo irradiance on the PV modules. Select one of the models for diffuse radiation that we have discussed in class (either the isotropic sky or the circumsolar diffuse radiation). Assume that reflectivity is ρ=0.05. Plot the global radiation on the </w:t>
+        <w:t xml:space="preserve">Model the direct, diffuse, and albedo irradiance on the PV modules. Select one of the models for diffuse radiation that we have discussed in class (either the isotropic sky or the circumsolar diffuse radiation). Assume that reflectivity is ρ=0.05. Plot the global radiation on the </w:t>
       </w:r>
       <w:r>
         <w:t xml:space="preserve">surface of the </w:t>
       </w:r>
       <w:r>
-        <w:t xml:space="preserve">PV modules </w:t>
-      </w:r>
-      <w:r>
-        <w:t>for the first week of February and the first week of June 2018.</w:t>
+        <w:t>PV modules for the first week of February and the first week of June 2018.</w:t>
       </w:r>
     </w:p>
     <w:p>
@@ -877,13 +933,7 @@
         </w:r>
       </w:hyperlink>
       <w:r>
-        <w:t>.  Estimate</w:t>
-      </w:r>
-      <w:r>
-        <w:t xml:space="preserve"> </w:t>
-      </w:r>
-      <w:r>
-        <w:t xml:space="preserve">the power produced by the installation at every hour </w:t>
+        <w:t xml:space="preserve">.  Estimate the power produced by the installation at every hour </w:t>
       </w:r>
       <w:proofErr w:type="gramStart"/>
       <w:r>
@@ -891,7 +941,13 @@
       </w:r>
       <w:proofErr w:type="gramEnd"/>
       <w:r>
-        <w:t xml:space="preserve"> the irradiance at the entrance of the PV modules and the power decrease due to ambient temperature. </w:t>
+        <w:t xml:space="preserve"> the irradiance at the entrance of the PV modules and the power </w:t>
+      </w:r>
+      <w:r>
+        <w:t>reduction</w:t>
+      </w:r>
+      <w:r>
+        <w:t xml:space="preserve"> due to ambient temperature. </w:t>
       </w:r>
       <w:bookmarkStart w:id="35" w:name="_Hlk18354924"/>
     </w:p>
@@ -905,10 +961,7 @@
         <w:jc w:val="both"/>
       </w:pPr>
       <w:r>
-        <w:t>The power produced by the installation is measured every hour. The Facility Manage</w:t>
-      </w:r>
-      <w:r>
-        <w:t xml:space="preserve">ment at </w:t>
+        <w:t xml:space="preserve">The power produced by the installation is measured every hour. The Facility Management at </w:t>
       </w:r>
       <w:proofErr w:type="spellStart"/>
       <w:r>
@@ -963,14 +1016,23 @@
           <w:rPr>
             <w:rStyle w:val="Hipervnculo"/>
           </w:rPr>
-          <w:t xml:space="preserve"> Strom.xls</w:t>
+          <w:t xml:space="preserve"> St</w:t>
+        </w:r>
+        <w:r>
+          <w:rPr>
+            <w:rStyle w:val="Hipervnculo"/>
+          </w:rPr>
+          <w:t>r</w:t>
+        </w:r>
+        <w:r>
+          <w:rPr>
+            <w:rStyle w:val="Hipervnculo"/>
+          </w:rPr>
+          <w:t>om.xls</w:t>
         </w:r>
       </w:hyperlink>
       <w:r>
-        <w:t xml:space="preserve">”. Plot the measured production for the first week of February and the </w:t>
-      </w:r>
-      <w:r>
-        <w:t>first week of June 2018.</w:t>
+        <w:t>”. Plot the measured production for the first week of February and the first week of June 2018.</w:t>
       </w:r>
     </w:p>
     <w:p>
@@ -995,10 +1057,7 @@
         <w:t>d</w:t>
       </w:r>
       <w:r>
-        <w:t xml:space="preserve"> by the mean value, between the modelled generation and the historical measurements. Calculate the error using hourly generation values, as well as ag</w:t>
-      </w:r>
-      <w:r>
-        <w:t>gregating them per day, week, and month. How does the error change when we considered longer time periods?</w:t>
+        <w:t xml:space="preserve"> by the mean value, between the modelled generation and the historical measurements. Calculate the error using hourly generation values, as well as aggregating them per day, week, and month. How does the error change when we considered longer time periods?</w:t>
       </w:r>
     </w:p>
     <w:p>
@@ -1033,7 +1092,7 @@
 </file>
 
 <file path=word/endnotes.xml><?xml version="1.0" encoding="utf-8"?>
-<w:endnotes xmlns:wpc="http://schemas.microsoft.com/office/word/2010/wordprocessingCanvas" xmlns:cx="http://schemas.microsoft.com/office/drawing/2014/chartex" xmlns:cx1="http://schemas.microsoft.com/office/drawing/2015/9/8/chartex" xmlns:cx2="http://schemas.microsoft.com/office/drawing/2015/10/21/chartex" xmlns:cx3="http://schemas.microsoft.com/office/drawing/2016/5/9/chartex" xmlns:cx4="http://schemas.microsoft.com/office/drawing/2016/5/10/chartex" xmlns:cx5="http://schemas.microsoft.com/office/drawing/2016/5/11/chartex" xmlns:cx6="http://schemas.microsoft.com/office/drawing/2016/5/12/chartex" xmlns:cx7="http://schemas.microsoft.com/office/drawing/2016/5/13/chartex" xmlns:cx8="http://schemas.microsoft.com/office/drawing/2016/5/14/chartex" xmlns:mc="http://schemas.openxmlformats.org/markup-compatibility/2006" xmlns:aink="http://schemas.microsoft.com/office/drawing/2016/ink" xmlns:am3d="http://schemas.microsoft.com/office/drawing/2017/model3d" xmlns:o="urn:schemas-microsoft-com:office:office" xmlns:r="http://schemas.openxmlformats.org/officeDocument/2006/relationships" xmlns:m="http://schemas.openxmlformats.org/officeDocument/2006/math" xmlns:v="urn:schemas-microsoft-com:vml" xmlns:wp14="http://schemas.microsoft.com/office/word/2010/wordprocessingDrawing" xmlns:wp="http://schemas.openxmlformats.org/drawingml/2006/wordprocessingDrawing" xmlns:w10="urn:schemas-microsoft-com:office:word" xmlns:w="http://schemas.openxmlformats.org/wordprocessingml/2006/main" xmlns:w14="http://schemas.microsoft.com/office/word/2010/wordml" xmlns:w15="http://schemas.microsoft.com/office/word/2012/wordml" xmlns:w16cex="http://schemas.microsoft.com/office/word/2018/wordml/cex" xmlns:w16cid="http://schemas.microsoft.com/office/word/2016/wordml/cid" xmlns:w16="http://schemas.microsoft.com/office/word/2018/wordml" xmlns:w16sdtdh="http://schemas.microsoft.com/office/word/2020/wordml/sdtdatahash" xmlns:w16se="http://schemas.microsoft.com/office/word/2015/wordml/symex" xmlns:wpg="http://schemas.microsoft.com/office/word/2010/wordprocessingGroup" xmlns:wpi="http://schemas.microsoft.com/office/word/2010/wordprocessingInk" xmlns:wne="http://schemas.microsoft.com/office/word/2006/wordml" xmlns:wps="http://schemas.microsoft.com/office/word/2010/wordprocessingShape" mc:Ignorable="w14 w15 w16se w16cid w16 w16cex w16sdtdh wp14">
+<w:endnotes xmlns:wpc="http://schemas.microsoft.com/office/word/2010/wordprocessingCanvas" xmlns:cx="http://schemas.microsoft.com/office/drawing/2014/chartex" xmlns:cx1="http://schemas.microsoft.com/office/drawing/2015/9/8/chartex" xmlns:cx2="http://schemas.microsoft.com/office/drawing/2015/10/21/chartex" xmlns:cx3="http://schemas.microsoft.com/office/drawing/2016/5/9/chartex" xmlns:cx4="http://schemas.microsoft.com/office/drawing/2016/5/10/chartex" xmlns:cx5="http://schemas.microsoft.com/office/drawing/2016/5/11/chartex" xmlns:cx6="http://schemas.microsoft.com/office/drawing/2016/5/12/chartex" xmlns:cx7="http://schemas.microsoft.com/office/drawing/2016/5/13/chartex" xmlns:cx8="http://schemas.microsoft.com/office/drawing/2016/5/14/chartex" xmlns:mc="http://schemas.openxmlformats.org/markup-compatibility/2006" xmlns:aink="http://schemas.microsoft.com/office/drawing/2016/ink" xmlns:am3d="http://schemas.microsoft.com/office/drawing/2017/model3d" xmlns:o="urn:schemas-microsoft-com:office:office" xmlns:oel="http://schemas.microsoft.com/office/2019/extlst" xmlns:r="http://schemas.openxmlformats.org/officeDocument/2006/relationships" xmlns:m="http://schemas.openxmlformats.org/officeDocument/2006/math" xmlns:v="urn:schemas-microsoft-com:vml" xmlns:wp14="http://schemas.microsoft.com/office/word/2010/wordprocessingDrawing" xmlns:wp="http://schemas.openxmlformats.org/drawingml/2006/wordprocessingDrawing" xmlns:w10="urn:schemas-microsoft-com:office:word" xmlns:w="http://schemas.openxmlformats.org/wordprocessingml/2006/main" xmlns:w14="http://schemas.microsoft.com/office/word/2010/wordml" xmlns:w15="http://schemas.microsoft.com/office/word/2012/wordml" xmlns:w16cex="http://schemas.microsoft.com/office/word/2018/wordml/cex" xmlns:w16cid="http://schemas.microsoft.com/office/word/2016/wordml/cid" xmlns:w16="http://schemas.microsoft.com/office/word/2018/wordml" xmlns:w16sdtdh="http://schemas.microsoft.com/office/word/2020/wordml/sdtdatahash" xmlns:w16se="http://schemas.microsoft.com/office/word/2015/wordml/symex" xmlns:wpg="http://schemas.microsoft.com/office/word/2010/wordprocessingGroup" xmlns:wpi="http://schemas.microsoft.com/office/word/2010/wordprocessingInk" xmlns:wne="http://schemas.microsoft.com/office/word/2006/wordml" xmlns:wps="http://schemas.microsoft.com/office/word/2010/wordprocessingShape" mc:Ignorable="w14 w15 w16se w16cid w16 w16cex w16sdtdh wp14">
   <w:endnote w:type="separator" w:id="-1">
     <w:p>
       <w:pPr>
@@ -1058,7 +1117,7 @@
 </file>
 
 <file path=word/footnotes.xml><?xml version="1.0" encoding="utf-8"?>
-<w:footnotes xmlns:wpc="http://schemas.microsoft.com/office/word/2010/wordprocessingCanvas" xmlns:cx="http://schemas.microsoft.com/office/drawing/2014/chartex" xmlns:cx1="http://schemas.microsoft.com/office/drawing/2015/9/8/chartex" xmlns:cx2="http://schemas.microsoft.com/office/drawing/2015/10/21/chartex" xmlns:cx3="http://schemas.microsoft.com/office/drawing/2016/5/9/chartex" xmlns:cx4="http://schemas.microsoft.com/office/drawing/2016/5/10/chartex" xmlns:cx5="http://schemas.microsoft.com/office/drawing/2016/5/11/chartex" xmlns:cx6="http://schemas.microsoft.com/office/drawing/2016/5/12/chartex" xmlns:cx7="http://schemas.microsoft.com/office/drawing/2016/5/13/chartex" xmlns:cx8="http://schemas.microsoft.com/office/drawing/2016/5/14/chartex" xmlns:mc="http://schemas.openxmlformats.org/markup-compatibility/2006" xmlns:aink="http://schemas.microsoft.com/office/drawing/2016/ink" xmlns:am3d="http://schemas.microsoft.com/office/drawing/2017/model3d" xmlns:o="urn:schemas-microsoft-com:office:office" xmlns:r="http://schemas.openxmlformats.org/officeDocument/2006/relationships" xmlns:m="http://schemas.openxmlformats.org/officeDocument/2006/math" xmlns:v="urn:schemas-microsoft-com:vml" xmlns:wp14="http://schemas.microsoft.com/office/word/2010/wordprocessingDrawing" xmlns:wp="http://schemas.openxmlformats.org/drawingml/2006/wordprocessingDrawing" xmlns:w10="urn:schemas-microsoft-com:office:word" xmlns:w="http://schemas.openxmlformats.org/wordprocessingml/2006/main" xmlns:w14="http://schemas.microsoft.com/office/word/2010/wordml" xmlns:w15="http://schemas.microsoft.com/office/word/2012/wordml" xmlns:w16cex="http://schemas.microsoft.com/office/word/2018/wordml/cex" xmlns:w16cid="http://schemas.microsoft.com/office/word/2016/wordml/cid" xmlns:w16="http://schemas.microsoft.com/office/word/2018/wordml" xmlns:w16sdtdh="http://schemas.microsoft.com/office/word/2020/wordml/sdtdatahash" xmlns:w16se="http://schemas.microsoft.com/office/word/2015/wordml/symex" xmlns:wpg="http://schemas.microsoft.com/office/word/2010/wordprocessingGroup" xmlns:wpi="http://schemas.microsoft.com/office/word/2010/wordprocessingInk" xmlns:wne="http://schemas.microsoft.com/office/word/2006/wordml" xmlns:wps="http://schemas.microsoft.com/office/word/2010/wordprocessingShape" mc:Ignorable="w14 w15 w16se w16cid w16 w16cex w16sdtdh wp14">
+<w:footnotes xmlns:wpc="http://schemas.microsoft.com/office/word/2010/wordprocessingCanvas" xmlns:cx="http://schemas.microsoft.com/office/drawing/2014/chartex" xmlns:cx1="http://schemas.microsoft.com/office/drawing/2015/9/8/chartex" xmlns:cx2="http://schemas.microsoft.com/office/drawing/2015/10/21/chartex" xmlns:cx3="http://schemas.microsoft.com/office/drawing/2016/5/9/chartex" xmlns:cx4="http://schemas.microsoft.com/office/drawing/2016/5/10/chartex" xmlns:cx5="http://schemas.microsoft.com/office/drawing/2016/5/11/chartex" xmlns:cx6="http://schemas.microsoft.com/office/drawing/2016/5/12/chartex" xmlns:cx7="http://schemas.microsoft.com/office/drawing/2016/5/13/chartex" xmlns:cx8="http://schemas.microsoft.com/office/drawing/2016/5/14/chartex" xmlns:mc="http://schemas.openxmlformats.org/markup-compatibility/2006" xmlns:aink="http://schemas.microsoft.com/office/drawing/2016/ink" xmlns:am3d="http://schemas.microsoft.com/office/drawing/2017/model3d" xmlns:o="urn:schemas-microsoft-com:office:office" xmlns:oel="http://schemas.microsoft.com/office/2019/extlst" xmlns:r="http://schemas.openxmlformats.org/officeDocument/2006/relationships" xmlns:m="http://schemas.openxmlformats.org/officeDocument/2006/math" xmlns:v="urn:schemas-microsoft-com:vml" xmlns:wp14="http://schemas.microsoft.com/office/word/2010/wordprocessingDrawing" xmlns:wp="http://schemas.openxmlformats.org/drawingml/2006/wordprocessingDrawing" xmlns:w10="urn:schemas-microsoft-com:office:word" xmlns:w="http://schemas.openxmlformats.org/wordprocessingml/2006/main" xmlns:w14="http://schemas.microsoft.com/office/word/2010/wordml" xmlns:w15="http://schemas.microsoft.com/office/word/2012/wordml" xmlns:w16cex="http://schemas.microsoft.com/office/word/2018/wordml/cex" xmlns:w16cid="http://schemas.microsoft.com/office/word/2016/wordml/cid" xmlns:w16="http://schemas.microsoft.com/office/word/2018/wordml" xmlns:w16sdtdh="http://schemas.microsoft.com/office/word/2020/wordml/sdtdatahash" xmlns:w16se="http://schemas.microsoft.com/office/word/2015/wordml/symex" xmlns:wpg="http://schemas.microsoft.com/office/word/2010/wordprocessingGroup" xmlns:wpi="http://schemas.microsoft.com/office/word/2010/wordprocessingInk" xmlns:wne="http://schemas.microsoft.com/office/word/2006/wordml" xmlns:wps="http://schemas.microsoft.com/office/word/2010/wordprocessingShape" mc:Ignorable="w14 w15 w16se w16cid w16 w16cex w16sdtdh wp14">
   <w:footnote w:type="separator" w:id="-1">
     <w:p>
       <w:pPr>
@@ -1086,7 +1145,7 @@
 </file>
 
 <file path=word/header1.xml><?xml version="1.0" encoding="utf-8"?>
-<w:hdr xmlns:wpc="http://schemas.microsoft.com/office/word/2010/wordprocessingCanvas" xmlns:cx="http://schemas.microsoft.com/office/drawing/2014/chartex" xmlns:cx1="http://schemas.microsoft.com/office/drawing/2015/9/8/chartex" xmlns:cx2="http://schemas.microsoft.com/office/drawing/2015/10/21/chartex" xmlns:cx3="http://schemas.microsoft.com/office/drawing/2016/5/9/chartex" xmlns:cx4="http://schemas.microsoft.com/office/drawing/2016/5/10/chartex" xmlns:cx5="http://schemas.microsoft.com/office/drawing/2016/5/11/chartex" xmlns:cx6="http://schemas.microsoft.com/office/drawing/2016/5/12/chartex" xmlns:cx7="http://schemas.microsoft.com/office/drawing/2016/5/13/chartex" xmlns:cx8="http://schemas.microsoft.com/office/drawing/2016/5/14/chartex" xmlns:mc="http://schemas.openxmlformats.org/markup-compatibility/2006" xmlns:aink="http://schemas.microsoft.com/office/drawing/2016/ink" xmlns:am3d="http://schemas.microsoft.com/office/drawing/2017/model3d" xmlns:o="urn:schemas-microsoft-com:office:office" xmlns:r="http://schemas.openxmlformats.org/officeDocument/2006/relationships" xmlns:m="http://schemas.openxmlformats.org/officeDocument/2006/math" xmlns:v="urn:schemas-microsoft-com:vml" xmlns:wp14="http://schemas.microsoft.com/office/word/2010/wordprocessingDrawing" xmlns:wp="http://schemas.openxmlformats.org/drawingml/2006/wordprocessingDrawing" xmlns:w10="urn:schemas-microsoft-com:office:word" xmlns:w="http://schemas.openxmlformats.org/wordprocessingml/2006/main" xmlns:w14="http://schemas.microsoft.com/office/word/2010/wordml" xmlns:w15="http://schemas.microsoft.com/office/word/2012/wordml" xmlns:w16cex="http://schemas.microsoft.com/office/word/2018/wordml/cex" xmlns:w16cid="http://schemas.microsoft.com/office/word/2016/wordml/cid" xmlns:w16="http://schemas.microsoft.com/office/word/2018/wordml" xmlns:w16sdtdh="http://schemas.microsoft.com/office/word/2020/wordml/sdtdatahash" xmlns:w16se="http://schemas.microsoft.com/office/word/2015/wordml/symex" xmlns:wpg="http://schemas.microsoft.com/office/word/2010/wordprocessingGroup" xmlns:wpi="http://schemas.microsoft.com/office/word/2010/wordprocessingInk" xmlns:wne="http://schemas.microsoft.com/office/word/2006/wordml" xmlns:wps="http://schemas.microsoft.com/office/word/2010/wordprocessingShape" mc:Ignorable="w14 w15 w16se w16cid w16 w16cex w16sdtdh wp14">
+<w:hdr xmlns:wpc="http://schemas.microsoft.com/office/word/2010/wordprocessingCanvas" xmlns:cx="http://schemas.microsoft.com/office/drawing/2014/chartex" xmlns:cx1="http://schemas.microsoft.com/office/drawing/2015/9/8/chartex" xmlns:cx2="http://schemas.microsoft.com/office/drawing/2015/10/21/chartex" xmlns:cx3="http://schemas.microsoft.com/office/drawing/2016/5/9/chartex" xmlns:cx4="http://schemas.microsoft.com/office/drawing/2016/5/10/chartex" xmlns:cx5="http://schemas.microsoft.com/office/drawing/2016/5/11/chartex" xmlns:cx6="http://schemas.microsoft.com/office/drawing/2016/5/12/chartex" xmlns:cx7="http://schemas.microsoft.com/office/drawing/2016/5/13/chartex" xmlns:cx8="http://schemas.microsoft.com/office/drawing/2016/5/14/chartex" xmlns:mc="http://schemas.openxmlformats.org/markup-compatibility/2006" xmlns:aink="http://schemas.microsoft.com/office/drawing/2016/ink" xmlns:am3d="http://schemas.microsoft.com/office/drawing/2017/model3d" xmlns:o="urn:schemas-microsoft-com:office:office" xmlns:oel="http://schemas.microsoft.com/office/2019/extlst" xmlns:r="http://schemas.openxmlformats.org/officeDocument/2006/relationships" xmlns:m="http://schemas.openxmlformats.org/officeDocument/2006/math" xmlns:v="urn:schemas-microsoft-com:vml" xmlns:wp14="http://schemas.microsoft.com/office/word/2010/wordprocessingDrawing" xmlns:wp="http://schemas.openxmlformats.org/drawingml/2006/wordprocessingDrawing" xmlns:w10="urn:schemas-microsoft-com:office:word" xmlns:w="http://schemas.openxmlformats.org/wordprocessingml/2006/main" xmlns:w14="http://schemas.microsoft.com/office/word/2010/wordml" xmlns:w15="http://schemas.microsoft.com/office/word/2012/wordml" xmlns:w16cex="http://schemas.microsoft.com/office/word/2018/wordml/cex" xmlns:w16cid="http://schemas.microsoft.com/office/word/2016/wordml/cid" xmlns:w16="http://schemas.microsoft.com/office/word/2018/wordml" xmlns:w16sdtdh="http://schemas.microsoft.com/office/word/2020/wordml/sdtdatahash" xmlns:w16se="http://schemas.microsoft.com/office/word/2015/wordml/symex" xmlns:wpg="http://schemas.microsoft.com/office/word/2010/wordprocessingGroup" xmlns:wpi="http://schemas.microsoft.com/office/word/2010/wordprocessingInk" xmlns:wne="http://schemas.microsoft.com/office/word/2006/wordml" xmlns:wps="http://schemas.microsoft.com/office/word/2010/wordprocessingShape" mc:Ignorable="w14 w15 w16se w16cid w16 w16cex w16sdtdh wp14">
   <w:p>
     <w:pPr>
       <w:pStyle w:val="Encabezado"/>
@@ -1166,17 +1225,7 @@
         <w:sz w:val="20"/>
         <w:szCs w:val="20"/>
       </w:rPr>
-      <w:t>Modelling radiation</w:t>
-    </w:r>
-    <w:r>
-      <w:rPr>
-        <w:rStyle w:val="Fuentedeprrafopredeter"/>
-        <w:i/>
-        <w:color w:val="1F4E79"/>
-        <w:sz w:val="20"/>
-        <w:szCs w:val="20"/>
-      </w:rPr>
-      <w:t xml:space="preserve"> and electricity generation  </w:t>
+      <w:t xml:space="preserve">Modelling radiation and electricity generation  </w:t>
     </w:r>
     <w:r>
       <w:rPr>
@@ -1208,7 +1257,7 @@
 </file>
 
 <file path=word/numbering.xml><?xml version="1.0" encoding="utf-8"?>
-<w:numbering xmlns:wpc="http://schemas.microsoft.com/office/word/2010/wordprocessingCanvas" xmlns:cx="http://schemas.microsoft.com/office/drawing/2014/chartex" xmlns:cx1="http://schemas.microsoft.com/office/drawing/2015/9/8/chartex" xmlns:cx2="http://schemas.microsoft.com/office/drawing/2015/10/21/chartex" xmlns:cx3="http://schemas.microsoft.com/office/drawing/2016/5/9/chartex" xmlns:cx4="http://schemas.microsoft.com/office/drawing/2016/5/10/chartex" xmlns:cx5="http://schemas.microsoft.com/office/drawing/2016/5/11/chartex" xmlns:cx6="http://schemas.microsoft.com/office/drawing/2016/5/12/chartex" xmlns:cx7="http://schemas.microsoft.com/office/drawing/2016/5/13/chartex" xmlns:cx8="http://schemas.microsoft.com/office/drawing/2016/5/14/chartex" xmlns:mc="http://schemas.openxmlformats.org/markup-compatibility/2006" xmlns:aink="http://schemas.microsoft.com/office/drawing/2016/ink" xmlns:am3d="http://schemas.microsoft.com/office/drawing/2017/model3d" xmlns:o="urn:schemas-microsoft-com:office:office" xmlns:r="http://schemas.openxmlformats.org/officeDocument/2006/relationships" xmlns:m="http://schemas.openxmlformats.org/officeDocument/2006/math" xmlns:v="urn:schemas-microsoft-com:vml" xmlns:wp14="http://schemas.microsoft.com/office/word/2010/wordprocessingDrawing" xmlns:wp="http://schemas.openxmlformats.org/drawingml/2006/wordprocessingDrawing" xmlns:w10="urn:schemas-microsoft-com:office:word" xmlns:w="http://schemas.openxmlformats.org/wordprocessingml/2006/main" xmlns:w14="http://schemas.microsoft.com/office/word/2010/wordml" xmlns:w15="http://schemas.microsoft.com/office/word/2012/wordml" xmlns:w16cex="http://schemas.microsoft.com/office/word/2018/wordml/cex" xmlns:w16cid="http://schemas.microsoft.com/office/word/2016/wordml/cid" xmlns:w16="http://schemas.microsoft.com/office/word/2018/wordml" xmlns:w16sdtdh="http://schemas.microsoft.com/office/word/2020/wordml/sdtdatahash" xmlns:w16se="http://schemas.microsoft.com/office/word/2015/wordml/symex" xmlns:wpg="http://schemas.microsoft.com/office/word/2010/wordprocessingGroup" xmlns:wpi="http://schemas.microsoft.com/office/word/2010/wordprocessingInk" xmlns:wne="http://schemas.microsoft.com/office/word/2006/wordml" xmlns:wps="http://schemas.microsoft.com/office/word/2010/wordprocessingShape" mc:Ignorable="w14 w15 w16se w16cid w16 w16cex w16sdtdh wp14">
+<w:numbering xmlns:wpc="http://schemas.microsoft.com/office/word/2010/wordprocessingCanvas" xmlns:cx="http://schemas.microsoft.com/office/drawing/2014/chartex" xmlns:cx1="http://schemas.microsoft.com/office/drawing/2015/9/8/chartex" xmlns:cx2="http://schemas.microsoft.com/office/drawing/2015/10/21/chartex" xmlns:cx3="http://schemas.microsoft.com/office/drawing/2016/5/9/chartex" xmlns:cx4="http://schemas.microsoft.com/office/drawing/2016/5/10/chartex" xmlns:cx5="http://schemas.microsoft.com/office/drawing/2016/5/11/chartex" xmlns:cx6="http://schemas.microsoft.com/office/drawing/2016/5/12/chartex" xmlns:cx7="http://schemas.microsoft.com/office/drawing/2016/5/13/chartex" xmlns:cx8="http://schemas.microsoft.com/office/drawing/2016/5/14/chartex" xmlns:mc="http://schemas.openxmlformats.org/markup-compatibility/2006" xmlns:aink="http://schemas.microsoft.com/office/drawing/2016/ink" xmlns:am3d="http://schemas.microsoft.com/office/drawing/2017/model3d" xmlns:o="urn:schemas-microsoft-com:office:office" xmlns:oel="http://schemas.microsoft.com/office/2019/extlst" xmlns:r="http://schemas.openxmlformats.org/officeDocument/2006/relationships" xmlns:m="http://schemas.openxmlformats.org/officeDocument/2006/math" xmlns:v="urn:schemas-microsoft-com:vml" xmlns:wp14="http://schemas.microsoft.com/office/word/2010/wordprocessingDrawing" xmlns:wp="http://schemas.openxmlformats.org/drawingml/2006/wordprocessingDrawing" xmlns:w10="urn:schemas-microsoft-com:office:word" xmlns:w="http://schemas.openxmlformats.org/wordprocessingml/2006/main" xmlns:w14="http://schemas.microsoft.com/office/word/2010/wordml" xmlns:w15="http://schemas.microsoft.com/office/word/2012/wordml" xmlns:w16cex="http://schemas.microsoft.com/office/word/2018/wordml/cex" xmlns:w16cid="http://schemas.microsoft.com/office/word/2016/wordml/cid" xmlns:w16="http://schemas.microsoft.com/office/word/2018/wordml" xmlns:w16sdtdh="http://schemas.microsoft.com/office/word/2020/wordml/sdtdatahash" xmlns:w16se="http://schemas.microsoft.com/office/word/2015/wordml/symex" xmlns:wpg="http://schemas.microsoft.com/office/word/2010/wordprocessingGroup" xmlns:wpi="http://schemas.microsoft.com/office/word/2010/wordprocessingInk" xmlns:wne="http://schemas.microsoft.com/office/word/2006/wordml" xmlns:wps="http://schemas.microsoft.com/office/word/2010/wordprocessingShape" mc:Ignorable="w14 w15 w16se w16cid w16 w16cex w16sdtdh wp14">
   <w:abstractNum w:abstractNumId="0" w15:restartNumberingAfterBreak="0">
     <w:nsid w:val="34D34CDF"/>
     <w:multiLevelType w:val="multilevel"/>
@@ -1295,7 +1344,7 @@
       </w:pPr>
     </w:lvl>
   </w:abstractNum>
-  <w:num w:numId="1">
+  <w:num w:numId="1" w16cid:durableId="1248534756">
     <w:abstractNumId w:val="0"/>
   </w:num>
 </w:numbering>

</xml_diff>